<commit_message>
get inline code to work
</commit_message>
<xml_diff>
--- a/inst/full-esp-text-template.docx
+++ b/inst/full-esp-text-template.docx
@@ -27,7 +27,17 @@
           <w:rFonts w:cs="Times New Roman"/>
           <w:szCs w:val="22"/>
         </w:rPr>
-        <w:t>Do not remove any “#” or “{-}” in section titles. They are necessary for the creation of the final document. They will not show up in the final document.</w:t>
+        <w:t xml:space="preserve">Do not remove any </w:t>
+      </w:r>
+      <w:r>
+        <w:t>“#”</w:t>
+      </w:r>
+      <w:r>
+        <w:rPr>
+          <w:rFonts w:cs="Times New Roman"/>
+          <w:szCs w:val="22"/>
+        </w:rPr>
+        <w:t xml:space="preserve"> or “{-}” in section titles. They are necessary for the creation of the final document. They will not show up in the final document.</w:t>
       </w:r>
     </w:p>
     <w:p>
@@ -44,6 +54,26 @@
       </w:pPr>
       <w:r>
         <w:rPr>
+          <w:color w:val="000000"/>
+          <w:szCs w:val="22"/>
+        </w:rPr>
+        <w:t>Make sure to include a space between any header hash marks and the section title.</w:t>
+      </w:r>
+    </w:p>
+    <w:p>
+      <w:pPr>
+        <w:pStyle w:val="BodyText"/>
+        <w:numPr>
+          <w:ilvl w:val="0"/>
+          <w:numId w:val="3"/>
+        </w:numPr>
+        <w:rPr>
+          <w:rFonts w:cs="Times New Roman"/>
+          <w:szCs w:val="22"/>
+        </w:rPr>
+      </w:pPr>
+      <w:r>
+        <w:rPr>
           <w:rFonts w:cs="Times New Roman"/>
           <w:szCs w:val="22"/>
         </w:rPr>
@@ -147,15 +177,122 @@
         </w:rPr>
         <w:t>; @keyword</w:t>
       </w:r>
+      <w:r>
+        <w:rPr>
+          <w:rFonts w:cs="Times New Roman"/>
+          <w:b/>
+          <w:szCs w:val="22"/>
+        </w:rPr>
+        <w:t>]</w:t>
+      </w:r>
+    </w:p>
+    <w:p>
+      <w:pPr>
+        <w:pStyle w:val="NormalWeb"/>
+        <w:numPr>
+          <w:ilvl w:val="0"/>
+          <w:numId w:val="4"/>
+        </w:numPr>
+        <w:spacing w:before="0" w:beforeAutospacing="0" w:after="0" w:afterAutospacing="0"/>
+        <w:textAlignment w:val="baseline"/>
+        <w:rPr>
+          <w:color w:val="000000"/>
+          <w:sz w:val="22"/>
+          <w:szCs w:val="22"/>
+        </w:rPr>
+      </w:pPr>
+      <w:r>
+        <w:rPr>
+          <w:color w:val="000000"/>
+          <w:sz w:val="22"/>
+          <w:szCs w:val="22"/>
+        </w:rPr>
+        <w:t>Use Markdown syntax instead of special characters.</w:t>
+      </w:r>
+    </w:p>
+    <w:p>
+      <w:pPr>
+        <w:pStyle w:val="NormalWeb"/>
+        <w:numPr>
+          <w:ilvl w:val="1"/>
+          <w:numId w:val="6"/>
+        </w:numPr>
+        <w:spacing w:before="0" w:beforeAutospacing="0" w:after="0" w:afterAutospacing="0"/>
+        <w:textAlignment w:val="baseline"/>
+        <w:rPr>
+          <w:rFonts w:ascii="Courier New" w:hAnsi="Courier New" w:cs="Courier New"/>
+          <w:color w:val="000000"/>
+          <w:sz w:val="22"/>
+          <w:szCs w:val="22"/>
+        </w:rPr>
+      </w:pPr>
+      <w:r>
+        <w:rPr>
+          <w:color w:val="000000"/>
+          <w:sz w:val="22"/>
+          <w:szCs w:val="22"/>
+        </w:rPr>
+        <w:t>U</w:t>
+      </w:r>
+      <w:r>
+        <w:rPr>
+          <w:color w:val="000000"/>
+          <w:sz w:val="22"/>
+          <w:szCs w:val="22"/>
+        </w:rPr>
+        <w:t>se &amp;deg;C instead of the degrees Celsius symbol</w:t>
+      </w:r>
       <w:bookmarkStart w:id="0" w:name="_GoBack"/>
       <w:bookmarkEnd w:id="0"/>
-      <w:r>
-        <w:rPr>
-          <w:rFonts w:cs="Times New Roman"/>
-          <w:b/>
-          <w:szCs w:val="22"/>
-        </w:rPr>
-        <w:t>]</w:t>
+    </w:p>
+    <w:p>
+      <w:pPr>
+        <w:pStyle w:val="NormalWeb"/>
+        <w:numPr>
+          <w:ilvl w:val="1"/>
+          <w:numId w:val="6"/>
+        </w:numPr>
+        <w:spacing w:before="0" w:beforeAutospacing="0" w:after="0" w:afterAutospacing="0"/>
+        <w:textAlignment w:val="baseline"/>
+        <w:rPr>
+          <w:rFonts w:ascii="Courier New" w:hAnsi="Courier New" w:cs="Courier New"/>
+          <w:color w:val="000000"/>
+          <w:sz w:val="22"/>
+          <w:szCs w:val="22"/>
+        </w:rPr>
+      </w:pPr>
+      <w:r>
+        <w:rPr>
+          <w:color w:val="000000"/>
+          <w:sz w:val="22"/>
+          <w:szCs w:val="22"/>
+        </w:rPr>
+        <w:t>Make sure "smart quotes" are disabled (the quote marks that are curved)</w:t>
+      </w:r>
+    </w:p>
+    <w:p>
+      <w:pPr>
+        <w:pStyle w:val="NormalWeb"/>
+        <w:numPr>
+          <w:ilvl w:val="1"/>
+          <w:numId w:val="6"/>
+        </w:numPr>
+        <w:spacing w:before="0" w:beforeAutospacing="0" w:after="200" w:afterAutospacing="0"/>
+        <w:textAlignment w:val="baseline"/>
+        <w:rPr>
+          <w:rFonts w:ascii="Courier New" w:hAnsi="Courier New" w:cs="Courier New"/>
+          <w:color w:val="000000"/>
+          <w:sz w:val="22"/>
+          <w:szCs w:val="22"/>
+        </w:rPr>
+      </w:pPr>
+      <w:r>
+        <w:rPr>
+          <w:color w:val="000000"/>
+          <w:sz w:val="22"/>
+          <w:szCs w:val="22"/>
+        </w:rPr>
+        <w:t>There will probably still be some syntax issues in the knitted document. Please proofread carefully and update!</w:t>
       </w:r>
     </w:p>
     <w:p>
@@ -429,6 +566,7 @@
         <w:pStyle w:val="Heading1"/>
       </w:pPr>
       <w:r>
+        <w:lastRenderedPageBreak/>
         <w:t xml:space="preserve"># </w:t>
       </w:r>
       <w:r>
@@ -509,7 +647,6 @@
         <w:rPr>
           <w:color w:val="000000"/>
         </w:rPr>
-        <w:lastRenderedPageBreak/>
         <w:t>Summary conclusions from indicator assessment</w:t>
       </w:r>
     </w:p>
@@ -624,28 +761,13 @@
         <w:t xml:space="preserve"> around names</w:t>
       </w:r>
       <w:r>
-        <w:t xml:space="preserve">: </w:t>
-      </w:r>
-      <w:r>
-        <w:t>@</w:t>
+        <w:t>: @</w:t>
       </w:r>
       <w:r>
         <w:t>Adams1993</w:t>
       </w:r>
       <w:r>
-        <w:t>.</w:t>
-      </w:r>
-      <w:r>
-        <w:t xml:space="preserve"> Year only: </w:t>
-      </w:r>
-      <w:r>
-        <w:t>[</w:t>
-      </w:r>
-      <w:r>
-        <w:t>-</w:t>
-      </w:r>
-      <w:r>
-        <w:t>@</w:t>
+        <w:t>. Year only: [-@</w:t>
       </w:r>
       <w:r>
         <w:t>Adams1993</w:t>
@@ -778,6 +900,7 @@
     </w:p>
     <w:p>
       <w:r>
+        <w:lastRenderedPageBreak/>
         <w:t xml:space="preserve">Graph or Table of life history stage information (e.g., distribution, timing, duration, size) </w:t>
       </w:r>
     </w:p>
@@ -810,7 +933,6 @@
         <w:pStyle w:val="Heading1"/>
       </w:pPr>
       <w:r>
-        <w:lastRenderedPageBreak/>
         <w:t xml:space="preserve"># </w:t>
       </w:r>
       <w:r>
@@ -1090,6 +1212,7 @@
         <w:pStyle w:val="Heading1"/>
       </w:pPr>
       <w:r>
+        <w:lastRenderedPageBreak/>
         <w:t xml:space="preserve"># </w:t>
       </w:r>
       <w:r>
@@ -1688,6 +1811,302 @@
       </w:rPr>
     </w:lvl>
   </w:abstractNum>
+  <w:abstractNum w:abstractNumId="3" w15:restartNumberingAfterBreak="0">
+    <w:nsid w:val="56293CF8"/>
+    <w:multiLevelType w:val="multilevel"/>
+    <w:tmpl w:val="8E9C5A3E"/>
+    <w:lvl w:ilvl="0">
+      <w:numFmt w:val="bullet"/>
+      <w:lvlText w:val="-"/>
+      <w:lvlJc w:val="left"/>
+      <w:pPr>
+        <w:tabs>
+          <w:tab w:val="num" w:pos="720"/>
+        </w:tabs>
+        <w:ind w:left="720" w:hanging="360"/>
+      </w:pPr>
+      <w:rPr>
+        <w:rFonts w:ascii="Times New Roman" w:eastAsiaTheme="minorHAnsi" w:hAnsi="Times New Roman" w:cs="Times New Roman" w:hint="default"/>
+        <w:sz w:val="20"/>
+      </w:rPr>
+    </w:lvl>
+    <w:lvl w:ilvl="1">
+      <w:start w:val="1"/>
+      <w:numFmt w:val="bullet"/>
+      <w:lvlText w:val="o"/>
+      <w:lvlJc w:val="left"/>
+      <w:pPr>
+        <w:tabs>
+          <w:tab w:val="num" w:pos="1440"/>
+        </w:tabs>
+        <w:ind w:left="1440" w:hanging="360"/>
+      </w:pPr>
+      <w:rPr>
+        <w:rFonts w:ascii="Courier New" w:hAnsi="Courier New" w:cs="Courier New" w:hint="default"/>
+        <w:sz w:val="20"/>
+      </w:rPr>
+    </w:lvl>
+    <w:lvl w:ilvl="2" w:tentative="1">
+      <w:start w:val="1"/>
+      <w:numFmt w:val="bullet"/>
+      <w:lvlText w:val=""/>
+      <w:lvlJc w:val="left"/>
+      <w:pPr>
+        <w:tabs>
+          <w:tab w:val="num" w:pos="2160"/>
+        </w:tabs>
+        <w:ind w:left="2160" w:hanging="360"/>
+      </w:pPr>
+      <w:rPr>
+        <w:rFonts w:ascii="Wingdings" w:hAnsi="Wingdings" w:hint="default"/>
+        <w:sz w:val="20"/>
+      </w:rPr>
+    </w:lvl>
+    <w:lvl w:ilvl="3" w:tentative="1">
+      <w:start w:val="1"/>
+      <w:numFmt w:val="bullet"/>
+      <w:lvlText w:val=""/>
+      <w:lvlJc w:val="left"/>
+      <w:pPr>
+        <w:tabs>
+          <w:tab w:val="num" w:pos="2880"/>
+        </w:tabs>
+        <w:ind w:left="2880" w:hanging="360"/>
+      </w:pPr>
+      <w:rPr>
+        <w:rFonts w:ascii="Wingdings" w:hAnsi="Wingdings" w:hint="default"/>
+        <w:sz w:val="20"/>
+      </w:rPr>
+    </w:lvl>
+    <w:lvl w:ilvl="4" w:tentative="1">
+      <w:start w:val="1"/>
+      <w:numFmt w:val="bullet"/>
+      <w:lvlText w:val=""/>
+      <w:lvlJc w:val="left"/>
+      <w:pPr>
+        <w:tabs>
+          <w:tab w:val="num" w:pos="3600"/>
+        </w:tabs>
+        <w:ind w:left="3600" w:hanging="360"/>
+      </w:pPr>
+      <w:rPr>
+        <w:rFonts w:ascii="Wingdings" w:hAnsi="Wingdings" w:hint="default"/>
+        <w:sz w:val="20"/>
+      </w:rPr>
+    </w:lvl>
+    <w:lvl w:ilvl="5" w:tentative="1">
+      <w:start w:val="1"/>
+      <w:numFmt w:val="bullet"/>
+      <w:lvlText w:val=""/>
+      <w:lvlJc w:val="left"/>
+      <w:pPr>
+        <w:tabs>
+          <w:tab w:val="num" w:pos="4320"/>
+        </w:tabs>
+        <w:ind w:left="4320" w:hanging="360"/>
+      </w:pPr>
+      <w:rPr>
+        <w:rFonts w:ascii="Wingdings" w:hAnsi="Wingdings" w:hint="default"/>
+        <w:sz w:val="20"/>
+      </w:rPr>
+    </w:lvl>
+    <w:lvl w:ilvl="6" w:tentative="1">
+      <w:start w:val="1"/>
+      <w:numFmt w:val="bullet"/>
+      <w:lvlText w:val=""/>
+      <w:lvlJc w:val="left"/>
+      <w:pPr>
+        <w:tabs>
+          <w:tab w:val="num" w:pos="5040"/>
+        </w:tabs>
+        <w:ind w:left="5040" w:hanging="360"/>
+      </w:pPr>
+      <w:rPr>
+        <w:rFonts w:ascii="Wingdings" w:hAnsi="Wingdings" w:hint="default"/>
+        <w:sz w:val="20"/>
+      </w:rPr>
+    </w:lvl>
+    <w:lvl w:ilvl="7" w:tentative="1">
+      <w:start w:val="1"/>
+      <w:numFmt w:val="bullet"/>
+      <w:lvlText w:val=""/>
+      <w:lvlJc w:val="left"/>
+      <w:pPr>
+        <w:tabs>
+          <w:tab w:val="num" w:pos="5760"/>
+        </w:tabs>
+        <w:ind w:left="5760" w:hanging="360"/>
+      </w:pPr>
+      <w:rPr>
+        <w:rFonts w:ascii="Wingdings" w:hAnsi="Wingdings" w:hint="default"/>
+        <w:sz w:val="20"/>
+      </w:rPr>
+    </w:lvl>
+    <w:lvl w:ilvl="8" w:tentative="1">
+      <w:start w:val="1"/>
+      <w:numFmt w:val="bullet"/>
+      <w:lvlText w:val=""/>
+      <w:lvlJc w:val="left"/>
+      <w:pPr>
+        <w:tabs>
+          <w:tab w:val="num" w:pos="6480"/>
+        </w:tabs>
+        <w:ind w:left="6480" w:hanging="360"/>
+      </w:pPr>
+      <w:rPr>
+        <w:rFonts w:ascii="Wingdings" w:hAnsi="Wingdings" w:hint="default"/>
+        <w:sz w:val="20"/>
+      </w:rPr>
+    </w:lvl>
+  </w:abstractNum>
+  <w:abstractNum w:abstractNumId="4" w15:restartNumberingAfterBreak="0">
+    <w:nsid w:val="76C70BDF"/>
+    <w:multiLevelType w:val="multilevel"/>
+    <w:tmpl w:val="D7D6DF68"/>
+    <w:lvl w:ilvl="0">
+      <w:numFmt w:val="bullet"/>
+      <w:lvlText w:val="-"/>
+      <w:lvlJc w:val="left"/>
+      <w:pPr>
+        <w:tabs>
+          <w:tab w:val="num" w:pos="720"/>
+        </w:tabs>
+        <w:ind w:left="720" w:hanging="360"/>
+      </w:pPr>
+      <w:rPr>
+        <w:rFonts w:ascii="Times New Roman" w:eastAsiaTheme="minorHAnsi" w:hAnsi="Times New Roman" w:cs="Times New Roman" w:hint="default"/>
+        <w:sz w:val="20"/>
+      </w:rPr>
+    </w:lvl>
+    <w:lvl w:ilvl="1">
+      <w:start w:val="1"/>
+      <w:numFmt w:val="bullet"/>
+      <w:lvlText w:val="o"/>
+      <w:lvlJc w:val="left"/>
+      <w:pPr>
+        <w:tabs>
+          <w:tab w:val="num" w:pos="1440"/>
+        </w:tabs>
+        <w:ind w:left="1440" w:hanging="360"/>
+      </w:pPr>
+      <w:rPr>
+        <w:rFonts w:ascii="Courier New" w:hAnsi="Courier New" w:hint="default"/>
+        <w:sz w:val="20"/>
+      </w:rPr>
+    </w:lvl>
+    <w:lvl w:ilvl="2" w:tentative="1">
+      <w:start w:val="1"/>
+      <w:numFmt w:val="bullet"/>
+      <w:lvlText w:val=""/>
+      <w:lvlJc w:val="left"/>
+      <w:pPr>
+        <w:tabs>
+          <w:tab w:val="num" w:pos="2160"/>
+        </w:tabs>
+        <w:ind w:left="2160" w:hanging="360"/>
+      </w:pPr>
+      <w:rPr>
+        <w:rFonts w:ascii="Wingdings" w:hAnsi="Wingdings" w:hint="default"/>
+        <w:sz w:val="20"/>
+      </w:rPr>
+    </w:lvl>
+    <w:lvl w:ilvl="3" w:tentative="1">
+      <w:start w:val="1"/>
+      <w:numFmt w:val="bullet"/>
+      <w:lvlText w:val=""/>
+      <w:lvlJc w:val="left"/>
+      <w:pPr>
+        <w:tabs>
+          <w:tab w:val="num" w:pos="2880"/>
+        </w:tabs>
+        <w:ind w:left="2880" w:hanging="360"/>
+      </w:pPr>
+      <w:rPr>
+        <w:rFonts w:ascii="Wingdings" w:hAnsi="Wingdings" w:hint="default"/>
+        <w:sz w:val="20"/>
+      </w:rPr>
+    </w:lvl>
+    <w:lvl w:ilvl="4" w:tentative="1">
+      <w:start w:val="1"/>
+      <w:numFmt w:val="bullet"/>
+      <w:lvlText w:val=""/>
+      <w:lvlJc w:val="left"/>
+      <w:pPr>
+        <w:tabs>
+          <w:tab w:val="num" w:pos="3600"/>
+        </w:tabs>
+        <w:ind w:left="3600" w:hanging="360"/>
+      </w:pPr>
+      <w:rPr>
+        <w:rFonts w:ascii="Wingdings" w:hAnsi="Wingdings" w:hint="default"/>
+        <w:sz w:val="20"/>
+      </w:rPr>
+    </w:lvl>
+    <w:lvl w:ilvl="5" w:tentative="1">
+      <w:start w:val="1"/>
+      <w:numFmt w:val="bullet"/>
+      <w:lvlText w:val=""/>
+      <w:lvlJc w:val="left"/>
+      <w:pPr>
+        <w:tabs>
+          <w:tab w:val="num" w:pos="4320"/>
+        </w:tabs>
+        <w:ind w:left="4320" w:hanging="360"/>
+      </w:pPr>
+      <w:rPr>
+        <w:rFonts w:ascii="Wingdings" w:hAnsi="Wingdings" w:hint="default"/>
+        <w:sz w:val="20"/>
+      </w:rPr>
+    </w:lvl>
+    <w:lvl w:ilvl="6" w:tentative="1">
+      <w:start w:val="1"/>
+      <w:numFmt w:val="bullet"/>
+      <w:lvlText w:val=""/>
+      <w:lvlJc w:val="left"/>
+      <w:pPr>
+        <w:tabs>
+          <w:tab w:val="num" w:pos="5040"/>
+        </w:tabs>
+        <w:ind w:left="5040" w:hanging="360"/>
+      </w:pPr>
+      <w:rPr>
+        <w:rFonts w:ascii="Wingdings" w:hAnsi="Wingdings" w:hint="default"/>
+        <w:sz w:val="20"/>
+      </w:rPr>
+    </w:lvl>
+    <w:lvl w:ilvl="7" w:tentative="1">
+      <w:start w:val="1"/>
+      <w:numFmt w:val="bullet"/>
+      <w:lvlText w:val=""/>
+      <w:lvlJc w:val="left"/>
+      <w:pPr>
+        <w:tabs>
+          <w:tab w:val="num" w:pos="5760"/>
+        </w:tabs>
+        <w:ind w:left="5760" w:hanging="360"/>
+      </w:pPr>
+      <w:rPr>
+        <w:rFonts w:ascii="Wingdings" w:hAnsi="Wingdings" w:hint="default"/>
+        <w:sz w:val="20"/>
+      </w:rPr>
+    </w:lvl>
+    <w:lvl w:ilvl="8" w:tentative="1">
+      <w:start w:val="1"/>
+      <w:numFmt w:val="bullet"/>
+      <w:lvlText w:val=""/>
+      <w:lvlJc w:val="left"/>
+      <w:pPr>
+        <w:tabs>
+          <w:tab w:val="num" w:pos="6480"/>
+        </w:tabs>
+        <w:ind w:left="6480" w:hanging="360"/>
+      </w:pPr>
+      <w:rPr>
+        <w:rFonts w:ascii="Wingdings" w:hAnsi="Wingdings" w:hint="default"/>
+        <w:sz w:val="20"/>
+      </w:rPr>
+    </w:lvl>
+  </w:abstractNum>
   <w:num w:numId="1">
     <w:abstractNumId w:val="1"/>
   </w:num>
@@ -1696,6 +2115,32 @@
   </w:num>
   <w:num w:numId="3">
     <w:abstractNumId w:val="2"/>
+  </w:num>
+  <w:num w:numId="4">
+    <w:abstractNumId w:val="4"/>
+  </w:num>
+  <w:num w:numId="5">
+    <w:abstractNumId w:val="4"/>
+    <w:lvlOverride w:ilvl="1">
+      <w:lvl w:ilvl="1">
+        <w:numFmt w:val="bullet"/>
+        <w:lvlText w:val=""/>
+        <w:lvlJc w:val="left"/>
+        <w:pPr>
+          <w:tabs>
+            <w:tab w:val="num" w:pos="1440"/>
+          </w:tabs>
+          <w:ind w:left="1440" w:hanging="360"/>
+        </w:pPr>
+        <w:rPr>
+          <w:rFonts w:ascii="Symbol" w:hAnsi="Symbol" w:hint="default"/>
+          <w:sz w:val="20"/>
+        </w:rPr>
+      </w:lvl>
+    </w:lvlOverride>
+  </w:num>
+  <w:num w:numId="6">
+    <w:abstractNumId w:val="3"/>
   </w:num>
 </w:numbering>
 </file>
@@ -2352,6 +2797,20 @@
     <w:basedOn w:val="DefaultParagraphFont"/>
     <w:rsid w:val="003D47F2"/>
   </w:style>
+  <w:style w:type="paragraph" w:styleId="NormalWeb">
+    <w:name w:val="Normal (Web)"/>
+    <w:basedOn w:val="Normal"/>
+    <w:uiPriority w:val="99"/>
+    <w:unhideWhenUsed/>
+    <w:rsid w:val="000C1E6A"/>
+    <w:pPr>
+      <w:spacing w:before="100" w:beforeAutospacing="1" w:after="100" w:afterAutospacing="1"/>
+    </w:pPr>
+    <w:rPr>
+      <w:sz w:val="24"/>
+      <w:szCs w:val="24"/>
+    </w:rPr>
+  </w:style>
 </w:styles>
 </file>
 

</xml_diff>